<commit_message>
Revision of chap 3 plan & fig added in it
</commit_message>
<xml_diff>
--- a/04 - Cr MagOpt/Cr Magneto-optic.docx
+++ b/04 - Cr MagOpt/Cr Magneto-optic.docx
@@ -46,11 +46,20 @@
       <w:pPr>
         <w:rPr>
           <w:rFonts w:ascii="Times New Roman" w:hAnsi="Times New Roman"/>
+          <w:sz w:val="32"/>
+          <w:szCs w:val="28"/>
+          <w:u w:val="single"/>
+        </w:rPr>
+      </w:pPr>
+      <w:r>
+        <w:rPr>
+          <w:rFonts w:ascii="Times New Roman" w:hAnsi="Times New Roman"/>
           <w:sz w:val="28"/>
           <w:szCs w:val="28"/>
           <w:u w:val="single"/>
         </w:rPr>
-      </w:pPr>
+        <w:t>I –</w:t>
+      </w:r>
       <w:r>
         <w:rPr>
           <w:rFonts w:ascii="Times New Roman" w:hAnsi="Times New Roman"/>
@@ -58,160 +67,509 @@
           <w:szCs w:val="28"/>
           <w:u w:val="single"/>
         </w:rPr>
-        <w:t>I –</w:t>
+        <w:t xml:space="preserve"> </w:t>
       </w:r>
       <w:r>
         <w:rPr>
           <w:rFonts w:ascii="Times New Roman" w:hAnsi="Times New Roman"/>
           <w:sz w:val="28"/>
+          <w:u w:val="single"/>
+        </w:rPr>
+        <w:t>A system strongly couples to strain state at the Cr position</w:t>
+      </w:r>
+    </w:p>
+    <w:p>
+      <w:pPr>
+        <w:rPr>
+          <w:rFonts w:ascii="Times New Roman" w:hAnsi="Times New Roman"/>
+          <w:u w:val="single"/>
+        </w:rPr>
+      </w:pPr>
+    </w:p>
+    <w:p>
+      <w:pPr>
+        <w:rPr>
+          <w:rFonts w:ascii="Times New Roman" w:hAnsi="Times New Roman"/>
+          <w:u w:val="single"/>
+        </w:rPr>
+      </w:pPr>
+      <w:r>
+        <w:rPr>
+          <w:rFonts w:ascii="Times New Roman" w:hAnsi="Times New Roman"/>
+        </w:rPr>
+        <w:tab/>
+      </w:r>
+      <w:r>
+        <w:rPr>
+          <w:rFonts w:ascii="Times New Roman" w:hAnsi="Times New Roman"/>
+          <w:u w:val="single"/>
+        </w:rPr>
+        <w:t xml:space="preserve">I.1 – </w:t>
+      </w:r>
+      <w:r>
+        <w:rPr>
+          <w:rFonts w:ascii="Times New Roman" w:hAnsi="Times New Roman"/>
+          <w:u w:val="single"/>
+        </w:rPr>
+        <w:t>A variety of emission</w:t>
+      </w:r>
+    </w:p>
+    <w:p>
+      <w:pPr>
+        <w:rPr>
+          <w:rFonts w:ascii="Times New Roman" w:hAnsi="Times New Roman"/>
+        </w:rPr>
+      </w:pPr>
+    </w:p>
+    <w:p>
+      <w:pPr>
+        <w:rPr>
+          <w:rFonts w:ascii="Times New Roman" w:hAnsi="Times New Roman"/>
+        </w:rPr>
+      </w:pPr>
+      <w:r>
+        <w:rPr>
+          <w:rFonts w:ascii="Times New Roman" w:hAnsi="Times New Roman"/>
+        </w:rPr>
+        <w:t>Fig.1</w:t>
+      </w:r>
+      <w:r>
+        <w:rPr>
+          <w:rFonts w:ascii="Times New Roman" w:hAnsi="Times New Roman"/>
+        </w:rPr>
+        <w:t xml:space="preserve">: Spectra evolution under </w:t>
+      </w:r>
+      <w:r>
+        <w:rPr>
+          <w:rFonts w:ascii="Times New Roman" w:hAnsi="Times New Roman"/>
+        </w:rPr>
+        <w:t>symmetry diminution</w:t>
+      </w:r>
+    </w:p>
+    <w:p>
+      <w:pPr>
+        <w:rPr>
+          <w:rFonts w:ascii="Times New Roman" w:hAnsi="Times New Roman"/>
+        </w:rPr>
+      </w:pPr>
+    </w:p>
+    <w:p>
+      <w:pPr>
+        <w:rPr>
+          <w:rFonts w:ascii="Times New Roman" w:hAnsi="Times New Roman"/>
+        </w:rPr>
+      </w:pPr>
+      <w:r>
+        <w:rPr>
+          <w:rFonts w:ascii="Times New Roman" w:hAnsi="Times New Roman"/>
+        </w:rPr>
+        <w:t>Fig.</w:t>
+      </w:r>
+      <w:r>
+        <w:rPr>
+          <w:rFonts w:ascii="Times New Roman" w:hAnsi="Times New Roman"/>
+        </w:rPr>
+        <w:t>2</w:t>
+      </w:r>
+      <w:r>
+        <w:rPr>
+          <w:rFonts w:ascii="Times New Roman" w:hAnsi="Times New Roman"/>
+        </w:rPr>
+        <w:t>: Linear polarization</w:t>
+      </w:r>
+      <w:r>
+        <w:rPr>
+          <w:rFonts w:ascii="Times New Roman" w:hAnsi="Times New Roman"/>
+        </w:rPr>
+        <w:t xml:space="preserve"> </w:t>
+      </w:r>
+      <w:r>
+        <w:rPr>
+          <w:rFonts w:ascii="Times New Roman" w:hAnsi="Times New Roman"/>
+        </w:rPr>
+        <w:t>dot338</w:t>
+      </w:r>
+      <w:r>
+        <w:rPr>
+          <w:rFonts w:ascii="Times New Roman" w:hAnsi="Times New Roman"/>
+        </w:rPr>
+        <w:t xml:space="preserve"> QD1 </w:t>
+      </w:r>
+      <w:r>
+        <w:rPr>
+          <w:rFonts w:ascii="Times New Roman" w:hAnsi="Times New Roman"/>
+        </w:rPr>
+        <w:t xml:space="preserve">&amp; </w:t>
+      </w:r>
+      <w:r>
+        <w:rPr>
+          <w:rFonts w:ascii="Times New Roman" w:hAnsi="Times New Roman"/>
+        </w:rPr>
+        <w:t>dot334 QD150604</w:t>
+      </w:r>
+    </w:p>
+    <w:p>
+      <w:pPr>
+        <w:rPr>
+          <w:rFonts w:ascii="Times New Roman" w:hAnsi="Times New Roman"/>
+        </w:rPr>
+      </w:pPr>
+    </w:p>
+    <w:p>
+      <w:pPr>
+        <w:rPr>
+          <w:rFonts w:ascii="Times New Roman" w:hAnsi="Times New Roman"/>
+        </w:rPr>
+      </w:pPr>
+      <w:r>
+        <w:rPr>
+          <w:rFonts w:ascii="Times New Roman" w:hAnsi="Times New Roman"/>
+        </w:rPr>
+        <w:t>Fig.3</w:t>
+      </w:r>
+      <w:r>
+        <w:rPr>
+          <w:rFonts w:ascii="Times New Roman" w:hAnsi="Times New Roman"/>
+        </w:rPr>
+        <w:t xml:space="preserve">: </w:t>
+      </w:r>
+      <w:r>
+        <w:rPr>
+          <w:rFonts w:ascii="Times New Roman" w:hAnsi="Times New Roman"/>
+        </w:rPr>
+        <w:t>Magneto-optic of dot334 QD150604, dot334 QD3 and dot334 QD4</w:t>
+      </w:r>
+    </w:p>
+    <w:p>
+      <w:pPr>
+        <w:rPr>
+          <w:rFonts w:ascii="Times New Roman" w:hAnsi="Times New Roman"/>
+          <w:u w:val="single"/>
+        </w:rPr>
+      </w:pPr>
+    </w:p>
+    <w:p>
+      <w:pPr>
+        <w:ind w:firstLine="709"/>
+        <w:rPr>
+          <w:rFonts w:ascii="Times New Roman" w:hAnsi="Times New Roman"/>
+          <w:u w:val="single"/>
+        </w:rPr>
+      </w:pPr>
+      <w:r>
+        <w:rPr>
+          <w:rFonts w:ascii="Times New Roman" w:hAnsi="Times New Roman"/>
           <w:szCs w:val="28"/>
           <w:u w:val="single"/>
         </w:rPr>
-        <w:t xml:space="preserve"> </w:t>
-      </w:r>
-      <w:r>
+        <w:t>I</w:t>
+      </w:r>
+      <w:r>
+        <w:rPr>
+          <w:rFonts w:ascii="Times New Roman" w:hAnsi="Times New Roman"/>
+          <w:u w:val="single"/>
+        </w:rPr>
+        <w:t>.2</w:t>
+      </w:r>
+      <w:r>
+        <w:rPr>
+          <w:rFonts w:ascii="Times New Roman" w:hAnsi="Times New Roman"/>
+          <w:u w:val="single"/>
+        </w:rPr>
+        <w:t xml:space="preserve"> – </w:t>
+      </w:r>
+      <w:r>
+        <w:rPr>
+          <w:rFonts w:ascii="Times New Roman" w:hAnsi="Times New Roman"/>
+          <w:u w:val="single"/>
+        </w:rPr>
+        <w:t>The effect of a lower symmetry</w:t>
+      </w:r>
+    </w:p>
+    <w:p>
+      <w:pPr>
+        <w:rPr>
+          <w:rFonts w:ascii="Times New Roman" w:hAnsi="Times New Roman"/>
+        </w:rPr>
+      </w:pPr>
+    </w:p>
+    <w:p>
+      <w:pPr>
+        <w:rPr>
+          <w:rFonts w:ascii="Times New Roman" w:hAnsi="Times New Roman"/>
+        </w:rPr>
+      </w:pPr>
+      <w:r>
+        <w:rPr>
+          <w:rFonts w:ascii="Times New Roman" w:hAnsi="Times New Roman"/>
+        </w:rPr>
+        <w:t>Fig.4</w:t>
+      </w:r>
+      <w:r>
+        <w:rPr>
+          <w:rFonts w:ascii="Times New Roman" w:hAnsi="Times New Roman"/>
+        </w:rPr>
+        <w:t>: Linear PL + magneto-optics with modelization</w:t>
+      </w:r>
+    </w:p>
+    <w:p>
+      <w:pPr>
+        <w:rPr>
+          <w:rFonts w:ascii="Times New Roman" w:hAnsi="Times New Roman"/>
+        </w:rPr>
+      </w:pPr>
+    </w:p>
+    <w:p>
+      <w:pPr>
+        <w:rPr>
+          <w:rFonts w:ascii="Times New Roman" w:hAnsi="Times New Roman"/>
+        </w:rPr>
+      </w:pPr>
+      <w:r>
+        <w:rPr>
+          <w:rFonts w:ascii="Times New Roman" w:hAnsi="Times New Roman"/>
+        </w:rPr>
+        <w:t>Fig.5</w:t>
+      </w:r>
+      <w:r>
+        <w:rPr>
+          <w:rFonts w:ascii="Times New Roman" w:hAnsi="Times New Roman"/>
+        </w:rPr>
+        <w:t>: Overall energy structure (with +/- 2 which doesn't luminesce)</w:t>
+      </w:r>
+    </w:p>
+    <w:p>
+      <w:pPr>
+        <w:rPr>
+          <w:rFonts w:ascii="Times New Roman" w:hAnsi="Times New Roman"/>
+        </w:rPr>
+      </w:pPr>
+    </w:p>
+    <w:p>
+      <w:pPr>
+        <w:rPr>
+          <w:rFonts w:ascii="Times New Roman" w:hAnsi="Times New Roman"/>
+        </w:rPr>
+      </w:pPr>
+      <w:r>
+        <w:rPr>
+          <w:rFonts w:ascii="Times New Roman" w:hAnsi="Times New Roman"/>
+        </w:rPr>
+        <w:t>Fig.6</w:t>
+      </w:r>
+      <w:r>
+        <w:rPr>
+          <w:rFonts w:ascii="Times New Roman" w:hAnsi="Times New Roman"/>
+        </w:rPr>
+        <w:t>: Magneto-optic</w:t>
+      </w:r>
+      <w:r>
+        <w:rPr>
+          <w:rFonts w:ascii="Times New Roman" w:hAnsi="Times New Roman"/>
+        </w:rPr>
+        <w:t xml:space="preserve"> simulation</w:t>
+      </w:r>
+      <w:r>
+        <w:rPr>
+          <w:rFonts w:ascii="Times New Roman" w:hAnsi="Times New Roman"/>
+        </w:rPr>
+        <w:t xml:space="preserve"> + explanation on anti-crossing</w:t>
+      </w:r>
+    </w:p>
+    <w:p>
+      <w:pPr>
+        <w:rPr>
+          <w:rFonts w:ascii="Times New Roman" w:hAnsi="Times New Roman"/>
+        </w:rPr>
+      </w:pPr>
+    </w:p>
+    <w:p>
+      <w:pPr>
+        <w:rPr>
+          <w:rFonts w:ascii="Times New Roman" w:hAnsi="Times New Roman"/>
+        </w:rPr>
+      </w:pPr>
+      <w:r>
+        <w:rPr>
+          <w:rFonts w:ascii="Times New Roman" w:hAnsi="Times New Roman"/>
+        </w:rPr>
+        <w:t>Write about here</w:t>
+      </w:r>
+      <w:r>
+        <w:rPr>
+          <w:rFonts w:ascii="Times New Roman" w:hAnsi="Times New Roman"/>
+        </w:rPr>
+        <w:t xml:space="preserve"> the estimated value of D0.</w:t>
+      </w:r>
+    </w:p>
+    <w:p>
+      <w:pPr>
+        <w:rPr>
+          <w:rFonts w:ascii="Times New Roman" w:hAnsi="Times New Roman"/>
+        </w:rPr>
+      </w:pPr>
+    </w:p>
+    <w:p>
+      <w:pPr>
+        <w:rPr>
+          <w:rFonts w:ascii="Times New Roman" w:hAnsi="Times New Roman"/>
+        </w:rPr>
+      </w:pPr>
+      <w:r>
+        <w:rPr>
+          <w:rFonts w:ascii="Times New Roman" w:hAnsi="Times New Roman"/>
+        </w:rPr>
+        <w:t>Fig.7</w:t>
+      </w:r>
+      <w:r>
+        <w:rPr>
+          <w:rFonts w:ascii="Times New Roman" w:hAnsi="Times New Roman"/>
+        </w:rPr>
+        <w:t>: Excitation power variations on dot334 QD3</w:t>
+      </w:r>
+    </w:p>
+    <w:p>
+      <w:pPr>
+        <w:rPr>
+          <w:rFonts w:ascii="Times New Roman" w:hAnsi="Times New Roman"/>
+        </w:rPr>
+      </w:pPr>
+    </w:p>
+    <w:p>
+      <w:pPr>
+        <w:rPr>
+          <w:rFonts w:ascii="Times New Roman" w:hAnsi="Times New Roman"/>
+        </w:rPr>
+      </w:pPr>
+    </w:p>
+    <w:p>
+      <w:pPr>
+        <w:rPr>
+          <w:rFonts w:ascii="Times New Roman" w:hAnsi="Times New Roman"/>
+        </w:rPr>
+      </w:pPr>
+    </w:p>
+    <w:p>
+      <w:pPr>
         <w:rPr>
           <w:rFonts w:ascii="Times New Roman" w:hAnsi="Times New Roman"/>
           <w:sz w:val="28"/>
-          <w:szCs w:val="28"/>
-          <w:u w:val="single"/>
-        </w:rPr>
-        <w:t>A huge variety of dots</w:t>
-      </w:r>
-    </w:p>
-    <w:p>
-      <w:pPr>
-        <w:rPr>
-          <w:rFonts w:ascii="Times New Roman" w:hAnsi="Times New Roman"/>
-          <w:u w:val="single"/>
-        </w:rPr>
-      </w:pPr>
-    </w:p>
-    <w:p>
-      <w:pPr>
-        <w:rPr>
-          <w:rFonts w:ascii="Times New Roman" w:hAnsi="Times New Roman"/>
-        </w:rPr>
-      </w:pPr>
-      <w:r>
-        <w:rPr>
-          <w:rFonts w:ascii="Times New Roman" w:hAnsi="Times New Roman"/>
-        </w:rPr>
-        <w:t xml:space="preserve">Fig.??: Spectra evolution under </w:t>
-      </w:r>
-      <w:r>
-        <w:rPr>
-          <w:rFonts w:ascii="Times New Roman" w:hAnsi="Times New Roman"/>
-        </w:rPr>
-        <w:t>symmetry diminution</w:t>
-      </w:r>
-    </w:p>
-    <w:p>
-      <w:pPr>
-        <w:rPr>
-          <w:rFonts w:ascii="Times New Roman" w:hAnsi="Times New Roman"/>
-        </w:rPr>
-      </w:pPr>
-    </w:p>
-    <w:p>
-      <w:pPr>
-        <w:rPr>
-          <w:rFonts w:ascii="Times New Roman" w:hAnsi="Times New Roman"/>
-        </w:rPr>
-      </w:pPr>
-      <w:r>
-        <w:rPr>
-          <w:rFonts w:ascii="Times New Roman" w:hAnsi="Times New Roman"/>
-        </w:rPr>
-        <w:t>Fig.??: Linear polarization</w:t>
-      </w:r>
-      <w:r>
-        <w:rPr>
-          <w:rFonts w:ascii="Times New Roman" w:hAnsi="Times New Roman"/>
-        </w:rPr>
-        <w:t xml:space="preserve"> QD1 dot338</w:t>
-      </w:r>
-      <w:r>
-        <w:rPr>
-          <w:rFonts w:ascii="Times New Roman" w:hAnsi="Times New Roman"/>
-        </w:rPr>
-        <w:t xml:space="preserve"> &amp; QD2 (first article)</w:t>
-      </w:r>
-    </w:p>
-    <w:p>
-      <w:pPr>
-        <w:rPr>
-          <w:rFonts w:ascii="Times New Roman" w:hAnsi="Times New Roman"/>
-        </w:rPr>
-      </w:pPr>
-    </w:p>
-    <w:p>
-      <w:pPr>
-        <w:rPr>
-          <w:rFonts w:ascii="Times New Roman" w:hAnsi="Times New Roman"/>
-        </w:rPr>
-      </w:pPr>
-      <w:r>
-        <w:rPr>
-          <w:rFonts w:ascii="Times New Roman" w:hAnsi="Times New Roman"/>
-        </w:rPr>
-        <w:t>Fig.??: Magneto-optics</w:t>
-      </w:r>
-      <w:r>
-        <w:rPr>
-          <w:rFonts w:ascii="Times New Roman" w:hAnsi="Times New Roman"/>
-        </w:rPr>
-        <w:t xml:space="preserve"> +</w:t>
-      </w:r>
-      <w:r>
-        <w:rPr>
-          <w:rFonts w:ascii="Times New Roman" w:hAnsi="Times New Roman"/>
-        </w:rPr>
-        <w:t xml:space="preserve"> evolution under </w:t>
-      </w:r>
-      <w:r>
-        <w:rPr>
-          <w:rFonts w:ascii="Times New Roman" w:hAnsi="Times New Roman"/>
-        </w:rPr>
-        <w:t>symmetry diminution</w:t>
-      </w:r>
-      <w:r>
-        <w:rPr>
-          <w:rFonts w:ascii="Times New Roman" w:hAnsi="Times New Roman"/>
-        </w:rPr>
-        <w:t xml:space="preserve"> (cf first article Cr</w:t>
-      </w:r>
-      <w:r>
-        <w:rPr>
-          <w:rFonts w:ascii="Times New Roman" w:hAnsi="Times New Roman"/>
-        </w:rPr>
-        <w:t xml:space="preserve"> fig.4 a), b)</w:t>
-      </w:r>
-      <w:r>
-        <w:rPr>
-          <w:rFonts w:ascii="Times New Roman" w:hAnsi="Times New Roman"/>
-        </w:rPr>
-        <w:t>)</w:t>
-      </w:r>
-    </w:p>
-    <w:p>
-      <w:pPr>
-        <w:rPr>
-          <w:rFonts w:ascii="Times New Roman" w:hAnsi="Times New Roman"/>
-        </w:rPr>
-      </w:pPr>
-    </w:p>
-    <w:p>
-      <w:pPr>
-        <w:rPr>
-          <w:rFonts w:ascii="Times New Roman" w:hAnsi="Times New Roman"/>
-        </w:rPr>
-      </w:pPr>
-      <w:r>
-        <w:rPr>
-          <w:rFonts w:ascii="Times New Roman" w:hAnsi="Times New Roman"/>
-        </w:rPr>
-        <w:t xml:space="preserve">Fig.??: Unexplained dots spectra </w:t>
+          <w:u w:val="single"/>
+        </w:rPr>
+      </w:pPr>
+      <w:r>
+        <w:rPr>
+          <w:rFonts w:ascii="Times New Roman" w:hAnsi="Times New Roman"/>
+          <w:sz w:val="28"/>
+          <w:u w:val="single"/>
+        </w:rPr>
+        <w:t>II – The case of six peaks dots</w:t>
+      </w:r>
+    </w:p>
+    <w:p>
+      <w:pPr>
+        <w:rPr>
+          <w:rFonts w:ascii="Times New Roman" w:hAnsi="Times New Roman"/>
+        </w:rPr>
+      </w:pPr>
+    </w:p>
+    <w:p>
+      <w:pPr>
+        <w:rPr>
+          <w:rFonts w:ascii="Times New Roman" w:hAnsi="Times New Roman"/>
+        </w:rPr>
+      </w:pPr>
+      <w:r>
+        <w:rPr>
+          <w:rFonts w:ascii="Times New Roman" w:hAnsi="Times New Roman"/>
+        </w:rPr>
+        <w:t>Fig.8</w:t>
+      </w:r>
+      <w:r>
+        <w:rPr>
+          <w:rFonts w:ascii="Times New Roman" w:hAnsi="Times New Roman"/>
+        </w:rPr>
+        <w:t xml:space="preserve">: </w:t>
+      </w:r>
+      <w:r>
+        <w:rPr>
+          <w:rFonts w:ascii="Times New Roman" w:hAnsi="Times New Roman"/>
+        </w:rPr>
+        <w:t>dot363 QD2 &amp; dot363 QD6 spectra and linear pols</w:t>
+      </w:r>
+    </w:p>
+    <w:p>
+      <w:pPr>
+        <w:rPr>
+          <w:rFonts w:ascii="Times New Roman" w:hAnsi="Times New Roman"/>
+        </w:rPr>
+      </w:pPr>
+    </w:p>
+    <w:p>
+      <w:pPr>
+        <w:rPr>
+          <w:rFonts w:ascii="Times New Roman" w:hAnsi="Times New Roman"/>
+        </w:rPr>
+      </w:pPr>
+      <w:r>
+        <w:rPr>
+          <w:rFonts w:ascii="Times New Roman" w:hAnsi="Times New Roman"/>
+        </w:rPr>
+        <w:t>Fig.9</w:t>
+      </w:r>
+      <w:r>
+        <w:rPr>
+          <w:rFonts w:ascii="Times New Roman" w:hAnsi="Times New Roman"/>
+        </w:rPr>
+        <w:t>: Dot found by Lucien with six peaks &amp; dot363 QD2 magneto-optics</w:t>
+      </w:r>
+    </w:p>
+    <w:p>
+      <w:pPr>
+        <w:rPr>
+          <w:rFonts w:ascii="Times New Roman" w:hAnsi="Times New Roman"/>
+        </w:rPr>
+      </w:pPr>
+    </w:p>
+    <w:p>
+      <w:pPr>
+        <w:rPr>
+          <w:rFonts w:ascii="Times New Roman" w:hAnsi="Times New Roman"/>
+        </w:rPr>
+      </w:pPr>
+      <w:r>
+        <w:rPr>
+          <w:rFonts w:ascii="Times New Roman" w:hAnsi="Times New Roman"/>
+        </w:rPr>
+        <w:t>Fig.10</w:t>
+      </w:r>
+      <w:r>
+        <w:rPr>
+          <w:rFonts w:ascii="Times New Roman" w:hAnsi="Times New Roman"/>
+        </w:rPr>
+        <w:t>: dot390 QD14 spectra and linear polarization E = 0V</w:t>
+      </w:r>
+    </w:p>
+    <w:p>
+      <w:pPr>
+        <w:rPr>
+          <w:rFonts w:ascii="Times New Roman" w:hAnsi="Times New Roman"/>
+        </w:rPr>
+      </w:pPr>
+    </w:p>
+    <w:p>
+      <w:pPr>
+        <w:rPr>
+          <w:rFonts w:ascii="Times New Roman" w:hAnsi="Times New Roman"/>
+          <w:sz w:val="28"/>
+          <w:u w:val="single"/>
+        </w:rPr>
+      </w:pPr>
+      <w:r>
+        <w:rPr>
+          <w:rFonts w:ascii="Times New Roman" w:hAnsi="Times New Roman"/>
+        </w:rPr>
+        <w:t>Fig.11</w:t>
       </w:r>
       <w:bookmarkStart w:id="0" w:name="_GoBack"/>
       <w:bookmarkEnd w:id="0"/>
@@ -219,160 +577,8 @@
         <w:rPr>
           <w:rFonts w:ascii="Times New Roman" w:hAnsi="Times New Roman"/>
         </w:rPr>
-        <w:t>with lin polar &amp; magneto-optics</w:t>
-      </w:r>
-    </w:p>
-    <w:p>
-      <w:pPr>
-        <w:rPr>
-          <w:rFonts w:ascii="Times New Roman" w:hAnsi="Times New Roman"/>
-          <w:u w:val="single"/>
-        </w:rPr>
-      </w:pPr>
-    </w:p>
-    <w:p>
-      <w:pPr>
-        <w:rPr>
-          <w:rFonts w:ascii="Times New Roman" w:hAnsi="Times New Roman"/>
-          <w:u w:val="single"/>
-        </w:rPr>
-      </w:pPr>
-    </w:p>
-    <w:p>
-      <w:pPr>
-        <w:rPr>
-          <w:rFonts w:ascii="Times New Roman" w:hAnsi="Times New Roman"/>
-          <w:sz w:val="28"/>
-          <w:szCs w:val="28"/>
-          <w:u w:val="single"/>
-        </w:rPr>
-      </w:pPr>
-      <w:r>
-        <w:rPr>
-          <w:rFonts w:ascii="Times New Roman" w:hAnsi="Times New Roman"/>
-          <w:sz w:val="28"/>
-          <w:szCs w:val="28"/>
-          <w:u w:val="single"/>
-        </w:rPr>
-        <w:t>II</w:t>
-      </w:r>
-      <w:r>
-        <w:rPr>
-          <w:rFonts w:ascii="Times New Roman" w:hAnsi="Times New Roman"/>
-          <w:sz w:val="28"/>
-          <w:szCs w:val="28"/>
-          <w:u w:val="single"/>
-        </w:rPr>
-        <w:t xml:space="preserve"> – </w:t>
-      </w:r>
-      <w:r>
-        <w:rPr>
-          <w:rFonts w:ascii="Times New Roman" w:hAnsi="Times New Roman"/>
-          <w:sz w:val="28"/>
-          <w:szCs w:val="28"/>
-          <w:u w:val="single"/>
-        </w:rPr>
-        <w:t>A system strongly couples to strain state at the Cr position</w:t>
-      </w:r>
-      <w:r>
-        <w:rPr>
-          <w:rFonts w:ascii="Times New Roman" w:hAnsi="Times New Roman"/>
-          <w:sz w:val="28"/>
-          <w:szCs w:val="28"/>
-          <w:u w:val="single"/>
-        </w:rPr>
-        <w:t xml:space="preserve"> </w:t>
-      </w:r>
-    </w:p>
-    <w:p>
-      <w:pPr>
-        <w:rPr>
-          <w:rFonts w:ascii="Times New Roman" w:hAnsi="Times New Roman"/>
-          <w:u w:val="single"/>
-        </w:rPr>
-      </w:pPr>
-    </w:p>
-    <w:p>
-      <w:pPr>
-        <w:rPr>
-          <w:rFonts w:ascii="Times New Roman" w:hAnsi="Times New Roman"/>
-        </w:rPr>
-      </w:pPr>
-      <w:r>
-        <w:rPr>
-          <w:rFonts w:ascii="Times New Roman" w:hAnsi="Times New Roman"/>
-        </w:rPr>
-        <w:t>Fig.??: Linear PL + magneto-optics with modelization</w:t>
-      </w:r>
-    </w:p>
-    <w:p>
-      <w:pPr>
-        <w:rPr>
-          <w:rFonts w:ascii="Times New Roman" w:hAnsi="Times New Roman"/>
-        </w:rPr>
-      </w:pPr>
-    </w:p>
-    <w:p>
-      <w:pPr>
-        <w:rPr>
-          <w:rFonts w:ascii="Times New Roman" w:hAnsi="Times New Roman"/>
-        </w:rPr>
-      </w:pPr>
-      <w:r>
-        <w:rPr>
-          <w:rFonts w:ascii="Times New Roman" w:hAnsi="Times New Roman"/>
-        </w:rPr>
-        <w:t>Fig.??: Overall energy structure (with +/- 2 which doesn't luminesce)</w:t>
-      </w:r>
-    </w:p>
-    <w:p>
-      <w:pPr>
-        <w:rPr>
-          <w:rFonts w:ascii="Times New Roman" w:hAnsi="Times New Roman"/>
-        </w:rPr>
-      </w:pPr>
-    </w:p>
-    <w:p>
-      <w:pPr>
-        <w:rPr>
-          <w:rFonts w:ascii="Times New Roman" w:hAnsi="Times New Roman"/>
-        </w:rPr>
-      </w:pPr>
-      <w:r>
-        <w:rPr>
-          <w:rFonts w:ascii="Times New Roman" w:hAnsi="Times New Roman"/>
-        </w:rPr>
-        <w:t>Fig.??: Magneto-optic + explanation on anti-crossing</w:t>
-      </w:r>
-    </w:p>
-    <w:p>
-      <w:pPr>
-        <w:rPr>
-          <w:rFonts w:ascii="Times New Roman" w:hAnsi="Times New Roman"/>
-        </w:rPr>
-      </w:pPr>
-    </w:p>
-    <w:p>
-      <w:pPr>
-        <w:rPr>
-          <w:rFonts w:ascii="Times New Roman" w:hAnsi="Times New Roman"/>
-        </w:rPr>
-      </w:pPr>
-      <w:r>
-        <w:rPr>
-          <w:rFonts w:ascii="Times New Roman" w:hAnsi="Times New Roman"/>
-        </w:rPr>
-        <w:t>Conclude on the estimated value of D0.</w:t>
-      </w:r>
-    </w:p>
-    <w:p>
-      <w:pPr>
-        <w:rPr>
-          <w:rFonts w:ascii="Times New Roman" w:hAnsi="Times New Roman"/>
-          <w:sz w:val="28"/>
-          <w:u w:val="single"/>
-        </w:rPr>
-      </w:pPr>
+        <w:t>: dot390 QD14 map under E field + spectra at E = -2.5V + linear polar at E = -2.5V</w:t>
+      </w:r>
     </w:p>
     <w:p>
       <w:pPr>

</xml_diff>